<commit_message>
Creation de l'application UserDoc pour gérer les utilisateurs et les documents, les congés, les présences
</commit_message>
<xml_diff>
--- a/documents_importants/planning_du_stage.docx
+++ b/documents_importants/planning_du_stage.docx
@@ -298,8 +298,6 @@
         </w:rPr>
         <w:t>VRAI</w:t>
       </w:r>
-      <w:bookmarkStart w:id="0" w:name="_GoBack"/>
-      <w:bookmarkEnd w:id="0"/>
     </w:p>
     <w:p>
       <w:pPr>
@@ -2139,6 +2137,274 @@
       <w:pPr>
         <w:pStyle w:val="Paragraphedeliste"/>
       </w:pPr>
+    </w:p>
+    <w:p>
+      <w:pPr>
+        <w:pStyle w:val="Paragraphedeliste"/>
+      </w:pPr>
+      <w:r>
+        <w:t>L’application est divisée plusieurs parties : partie administrateur et partie salarié</w:t>
+      </w:r>
+    </w:p>
+    <w:p>
+      <w:pPr>
+        <w:pStyle w:val="Paragraphedeliste"/>
+        <w:numPr>
+          <w:ilvl w:val="0"/>
+          <w:numId w:val="1"/>
+        </w:numPr>
+      </w:pPr>
+      <w:r>
+        <w:t>Les applications</w:t>
+      </w:r>
+    </w:p>
+    <w:p>
+      <w:pPr>
+        <w:pStyle w:val="Paragraphedeliste"/>
+        <w:numPr>
+          <w:ilvl w:val="1"/>
+          <w:numId w:val="1"/>
+        </w:numPr>
+      </w:pPr>
+      <w:r>
+        <w:t>Une application pour gérer les utilisateurs, leurs création, suppression, l’envoie des documents et la paie</w:t>
+      </w:r>
+    </w:p>
+    <w:p>
+      <w:pPr>
+        <w:pStyle w:val="Paragraphedeliste"/>
+        <w:numPr>
+          <w:ilvl w:val="1"/>
+          <w:numId w:val="1"/>
+        </w:numPr>
+      </w:pPr>
+      <w:r>
+        <w:t>Une application pour gérer les congés et le suivi du temps</w:t>
+      </w:r>
+    </w:p>
+    <w:p>
+      <w:pPr>
+        <w:pStyle w:val="Paragraphedeliste"/>
+        <w:ind w:left="1440"/>
+      </w:pPr>
+    </w:p>
+    <w:p>
+      <w:pPr>
+        <w:pStyle w:val="Paragraphedeliste"/>
+        <w:numPr>
+          <w:ilvl w:val="0"/>
+          <w:numId w:val="1"/>
+        </w:numPr>
+      </w:pPr>
+      <w:r>
+        <w:t>Les onglets :</w:t>
+      </w:r>
+    </w:p>
+    <w:p>
+      <w:pPr>
+        <w:pStyle w:val="Paragraphedeliste"/>
+        <w:numPr>
+          <w:ilvl w:val="1"/>
+          <w:numId w:val="1"/>
+        </w:numPr>
+      </w:pPr>
+      <w:r>
+        <w:t>Interface administrateur</w:t>
+      </w:r>
+    </w:p>
+    <w:p>
+      <w:pPr>
+        <w:pStyle w:val="Paragraphedeliste"/>
+        <w:numPr>
+          <w:ilvl w:val="2"/>
+          <w:numId w:val="1"/>
+        </w:numPr>
+      </w:pPr>
+      <w:proofErr w:type="spellStart"/>
+      <w:r>
+        <w:t>Acceuil</w:t>
+      </w:r>
+      <w:proofErr w:type="spellEnd"/>
+      <w:r>
+        <w:t> </w:t>
+      </w:r>
+    </w:p>
+    <w:p>
+      <w:pPr>
+        <w:pStyle w:val="Paragraphedeliste"/>
+        <w:numPr>
+          <w:ilvl w:val="2"/>
+          <w:numId w:val="1"/>
+        </w:numPr>
+      </w:pPr>
+      <w:r>
+        <w:t>Personnel</w:t>
+      </w:r>
+    </w:p>
+    <w:p>
+      <w:pPr>
+        <w:pStyle w:val="Paragraphedeliste"/>
+        <w:numPr>
+          <w:ilvl w:val="2"/>
+          <w:numId w:val="1"/>
+        </w:numPr>
+      </w:pPr>
+      <w:r>
+        <w:t>Congés</w:t>
+      </w:r>
+    </w:p>
+    <w:p>
+      <w:pPr>
+        <w:pStyle w:val="Paragraphedeliste"/>
+        <w:numPr>
+          <w:ilvl w:val="2"/>
+          <w:numId w:val="1"/>
+        </w:numPr>
+      </w:pPr>
+      <w:r>
+        <w:t>Suivi du temps</w:t>
+      </w:r>
+    </w:p>
+    <w:p>
+      <w:pPr>
+        <w:pStyle w:val="Paragraphedeliste"/>
+        <w:numPr>
+          <w:ilvl w:val="2"/>
+          <w:numId w:val="1"/>
+        </w:numPr>
+      </w:pPr>
+      <w:r>
+        <w:t>Paie</w:t>
+      </w:r>
+    </w:p>
+    <w:p>
+      <w:pPr>
+        <w:pStyle w:val="Paragraphedeliste"/>
+        <w:numPr>
+          <w:ilvl w:val="2"/>
+          <w:numId w:val="1"/>
+        </w:numPr>
+      </w:pPr>
+      <w:r>
+        <w:t>Calendrier</w:t>
+      </w:r>
+    </w:p>
+    <w:p>
+      <w:pPr>
+        <w:pStyle w:val="Paragraphedeliste"/>
+        <w:numPr>
+          <w:ilvl w:val="1"/>
+          <w:numId w:val="1"/>
+        </w:numPr>
+      </w:pPr>
+      <w:r>
+        <w:t>Interface du salarié</w:t>
+      </w:r>
+    </w:p>
+    <w:p>
+      <w:pPr>
+        <w:pStyle w:val="Paragraphedeliste"/>
+        <w:numPr>
+          <w:ilvl w:val="2"/>
+          <w:numId w:val="1"/>
+        </w:numPr>
+      </w:pPr>
+      <w:proofErr w:type="spellStart"/>
+      <w:r>
+        <w:t>Acceuil</w:t>
+      </w:r>
+      <w:proofErr w:type="spellEnd"/>
+    </w:p>
+    <w:p>
+      <w:pPr>
+        <w:pStyle w:val="Paragraphedeliste"/>
+        <w:numPr>
+          <w:ilvl w:val="2"/>
+          <w:numId w:val="1"/>
+        </w:numPr>
+      </w:pPr>
+      <w:r>
+        <w:t>Mon profil</w:t>
+      </w:r>
+    </w:p>
+    <w:p>
+      <w:pPr>
+        <w:pStyle w:val="Paragraphedeliste"/>
+        <w:numPr>
+          <w:ilvl w:val="2"/>
+          <w:numId w:val="1"/>
+        </w:numPr>
+      </w:pPr>
+      <w:r>
+        <w:t>Congé et absence</w:t>
+      </w:r>
+    </w:p>
+    <w:p>
+      <w:pPr>
+        <w:pStyle w:val="Paragraphedeliste"/>
+        <w:numPr>
+          <w:ilvl w:val="2"/>
+          <w:numId w:val="1"/>
+        </w:numPr>
+      </w:pPr>
+      <w:r>
+        <w:t>Paie</w:t>
+      </w:r>
+    </w:p>
+    <w:p>
+      <w:pPr>
+        <w:pStyle w:val="Paragraphedeliste"/>
+        <w:numPr>
+          <w:ilvl w:val="1"/>
+          <w:numId w:val="1"/>
+        </w:numPr>
+      </w:pPr>
+      <w:r>
+        <w:t>Interface commune</w:t>
+      </w:r>
+    </w:p>
+    <w:p>
+      <w:pPr>
+        <w:pStyle w:val="Paragraphedeliste"/>
+        <w:numPr>
+          <w:ilvl w:val="2"/>
+          <w:numId w:val="1"/>
+        </w:numPr>
+      </w:pPr>
+      <w:r>
+        <w:t>Mes documents</w:t>
+      </w:r>
+    </w:p>
+    <w:p>
+      <w:pPr>
+        <w:pStyle w:val="Paragraphedeliste"/>
+        <w:numPr>
+          <w:ilvl w:val="2"/>
+          <w:numId w:val="1"/>
+        </w:numPr>
+      </w:pPr>
+      <w:r>
+        <w:t>Paramètre</w:t>
+      </w:r>
+    </w:p>
+    <w:p>
+      <w:r>
+        <w:t>Pour calculer l’heure total de travail, il faut combiner les calcul</w:t>
+      </w:r>
+      <w:r>
+        <w:t>s</w:t>
+      </w:r>
+      <w:bookmarkStart w:id="0" w:name="_GoBack"/>
+      <w:bookmarkEnd w:id="0"/>
+      <w:r>
+        <w:t xml:space="preserve"> avec la table qui gère les heures d’arrivée et les heures de départ.</w:t>
+      </w:r>
+    </w:p>
+    <w:p/>
+    <w:p>
+      <w:r>
+        <w:t>A revoir certification, CNSS de la table utilisateur</w:t>
+      </w:r>
     </w:p>
     <w:p/>
     <w:sectPr>

</xml_diff>

<commit_message>
Intégration du template qui servuira de point de départ de l'application, création des différentes pages de l'application notament les pages : base.html, acceuil.html, conge.html, suiviTemps.html, salarie.html, login.html, registration.html, paramètre.html Travail futur à effectuer : fixation des navbar, completer la page acceuil et la page salarie
</commit_message>
<xml_diff>
--- a/documents_importants/planning_du_stage.docx
+++ b/documents_importants/planning_du_stage.docx
@@ -308,7 +308,22 @@
         <w:t xml:space="preserve">Samedi : </w:t>
       </w:r>
       <w:r>
-        <w:t>Planning prévisionnel de réalisation et étude détaillé de la solution</w:t>
+        <w:t xml:space="preserve">Planning prévisionnel de réalisation </w:t>
+      </w:r>
+      <w:r>
+        <w:rPr>
+          <w:b/>
+          <w:color w:val="FF0000"/>
+          <w:sz w:val="28"/>
+          <w:szCs w:val="28"/>
+        </w:rPr>
+        <w:t>VRAI</w:t>
+      </w:r>
+      <w:r>
+        <w:t xml:space="preserve">  </w:t>
+      </w:r>
+      <w:r>
+        <w:t>et étude détaillé de la solution</w:t>
       </w:r>
       <w:r>
         <w:t xml:space="preserve"> (la méthodologie à utiliser, le logiciel de modélisation des diagrammes, </w:t>
@@ -316,6 +331,29 @@
       <w:r>
         <w:t>le diagramme des cas d’utilisation, le diagramme des séquences pour un ou deux cas d’utilisation, le diagramme d’activité pour un ou deux cas d’utilisation)</w:t>
       </w:r>
+      <w:r>
+        <w:rPr>
+          <w:b/>
+          <w:color w:val="FF0000"/>
+          <w:sz w:val="28"/>
+          <w:szCs w:val="28"/>
+        </w:rPr>
+        <w:t xml:space="preserve"> </w:t>
+      </w:r>
+      <w:r>
+        <w:rPr>
+          <w:b/>
+          <w:color w:val="FF0000"/>
+          <w:sz w:val="28"/>
+          <w:szCs w:val="28"/>
+        </w:rPr>
+        <w:t>VRAI</w:t>
+      </w:r>
+      <w:r>
+        <w:t xml:space="preserve">  </w:t>
+      </w:r>
+      <w:bookmarkStart w:id="0" w:name="_GoBack"/>
+      <w:bookmarkEnd w:id="0"/>
     </w:p>
     <w:p>
       <w:pPr>
@@ -2394,8 +2432,6 @@
       <w:r>
         <w:t>s</w:t>
       </w:r>
-      <w:bookmarkStart w:id="0" w:name="_GoBack"/>
-      <w:bookmarkEnd w:id="0"/>
       <w:r>
         <w:t xml:space="preserve"> avec la table qui gère les heures d’arrivée et les heures de départ.</w:t>
       </w:r>

</xml_diff>

<commit_message>
Construction des templates, prochaines tâches : définir la page 'salariés' utiliser toutes pages nécessaires, finir la page 'salariés' avant la fin du week-end
</commit_message>
<xml_diff>
--- a/documents_importants/planning_du_stage.docx
+++ b/documents_importants/planning_du_stage.docx
@@ -352,8 +352,6 @@
       <w:r>
         <w:t xml:space="preserve">  </w:t>
       </w:r>
-      <w:bookmarkStart w:id="0" w:name="_GoBack"/>
-      <w:bookmarkEnd w:id="0"/>
     </w:p>
     <w:p>
       <w:pPr>
@@ -2439,8 +2437,69 @@
     <w:p/>
     <w:p>
       <w:r>
+        <w:t>Seul les administrateur</w:t>
+      </w:r>
+      <w:r>
+        <w:t>s</w:t>
+      </w:r>
+      <w:r>
+        <w:t xml:space="preserve"> peuvent créer des comptes administrateur</w:t>
+      </w:r>
+      <w:r>
+        <w:t xml:space="preserve"> (</w:t>
+      </w:r>
+      <w:proofErr w:type="spellStart"/>
+      <w:r>
+        <w:t>create</w:t>
+      </w:r>
+      <w:proofErr w:type="spellEnd"/>
+      <w:r>
+        <w:t xml:space="preserve"> an admin </w:t>
+      </w:r>
+      <w:proofErr w:type="spellStart"/>
+      <w:r>
+        <w:t>account</w:t>
+      </w:r>
+      <w:proofErr w:type="spellEnd"/>
+      <w:r>
+        <w:t>)</w:t>
+      </w:r>
+      <w:r>
+        <w:t xml:space="preserve"> </w:t>
+      </w:r>
+    </w:p>
+    <w:p>
+      <w:r>
         <w:t>A revoir certification, CNSS de la table utilisateur</w:t>
       </w:r>
+    </w:p>
+    <w:p>
+      <w:proofErr w:type="spellStart"/>
+      <w:r>
+        <w:t>Form</w:t>
+      </w:r>
+      <w:proofErr w:type="spellEnd"/>
+      <w:r>
+        <w:t xml:space="preserve"> </w:t>
+      </w:r>
+      <w:proofErr w:type="spellStart"/>
+      <w:r>
+        <w:t>layout</w:t>
+      </w:r>
+      <w:proofErr w:type="spellEnd"/>
+      <w:r>
+        <w:t xml:space="preserve"> sera </w:t>
+      </w:r>
+      <w:proofErr w:type="spellStart"/>
+      <w:r>
+        <w:t>utiisé</w:t>
+      </w:r>
+      <w:proofErr w:type="spellEnd"/>
+      <w:r>
+        <w:t xml:space="preserve"> pour créer le compte d’un utilisateur et profil sera un résumé de ce compte</w:t>
+      </w:r>
+      <w:bookmarkStart w:id="0" w:name="_GoBack"/>
+      <w:bookmarkEnd w:id="0"/>
     </w:p>
     <w:p/>
     <w:sectPr>

</xml_diff>